<commit_message>
Added updated github application links
</commit_message>
<xml_diff>
--- a/Week 03 - Views.docx
+++ b/Week 03 - Views.docx
@@ -78,15 +78,37 @@
           <w:rPr>
             <w:rStyle w:val="Hyperlink"/>
           </w:rPr>
-          <w:t>MC_Progress/03WeekApplication/Views_GridLayout at master · farwa-ahmad/MC_Progress (github.com)</w:t>
+          <w:t>MC_Progress_MCSF19M024/03WeekApplication/</w:t>
+        </w:r>
+        <w:proofErr w:type="spellStart"/>
+        <w:r>
+          <w:rPr>
+            <w:rStyle w:val="Hyperlink"/>
+          </w:rPr>
+          <w:t>Views_GridLayout</w:t>
+        </w:r>
+        <w:proofErr w:type="spellEnd"/>
+        <w:r>
+          <w:rPr>
+            <w:rStyle w:val="Hyperlink"/>
+          </w:rPr>
+          <w:t xml:space="preserve"> at master · </w:t>
+        </w:r>
+        <w:proofErr w:type="spellStart"/>
+        <w:r>
+          <w:rPr>
+            <w:rStyle w:val="Hyperlink"/>
+          </w:rPr>
+          <w:t>farwa-ahmad</w:t>
+        </w:r>
+        <w:proofErr w:type="spellEnd"/>
+        <w:r>
+          <w:rPr>
+            <w:rStyle w:val="Hyperlink"/>
+          </w:rPr>
+          <w:t>/MC_Progress_MCSF19M024 (github.com)</w:t>
         </w:r>
       </w:hyperlink>
-      <w:r>
-        <w:rPr>
-          <w:rStyle w:val="Hyperlink"/>
-        </w:rPr>
-        <w:t xml:space="preserve"> </w:t>
-      </w:r>
     </w:p>
     <w:p>
       <w:pPr>
@@ -160,7 +182,7 @@
           <w:noProof/>
         </w:rPr>
         <w:drawing>
-          <wp:anchor distT="182880" distB="182880" distL="114300" distR="114300" simplePos="0" relativeHeight="251658240" behindDoc="0" locked="0" layoutInCell="1" allowOverlap="1" wp14:anchorId="7BFFB71D" wp14:editId="1DA218C7">
+          <wp:anchor distT="182880" distB="182880" distL="114300" distR="114300" simplePos="0" relativeHeight="251656704" behindDoc="0" locked="0" layoutInCell="1" allowOverlap="1" wp14:anchorId="7BFFB71D" wp14:editId="1DA218C7">
             <wp:simplePos x="0" y="0"/>
             <wp:positionH relativeFrom="column">
               <wp:posOffset>28575</wp:posOffset>
@@ -245,7 +267,7 @@
         </w:rPr>
         <w:lastRenderedPageBreak/>
         <w:drawing>
-          <wp:anchor distT="182880" distB="182880" distL="114300" distR="114300" simplePos="0" relativeHeight="251658240" behindDoc="0" locked="0" layoutInCell="1" allowOverlap="1" wp14:anchorId="1C20BCA9" wp14:editId="5033B7DF">
+          <wp:anchor distT="182880" distB="182880" distL="114300" distR="114300" simplePos="0" relativeHeight="251657728" behindDoc="0" locked="0" layoutInCell="1" allowOverlap="1" wp14:anchorId="1C20BCA9" wp14:editId="5033B7DF">
             <wp:simplePos x="0" y="0"/>
             <wp:positionH relativeFrom="column">
               <wp:posOffset>476250</wp:posOffset>
@@ -329,7 +351,7 @@
           <w:noProof/>
         </w:rPr>
         <w:drawing>
-          <wp:anchor distT="0" distB="0" distL="114300" distR="114300" simplePos="0" relativeHeight="251658240" behindDoc="0" locked="0" layoutInCell="1" allowOverlap="1" wp14:anchorId="2EF2733E" wp14:editId="391824F2">
+          <wp:anchor distT="0" distB="0" distL="114300" distR="114300" simplePos="0" relativeHeight="251658752" behindDoc="0" locked="0" layoutInCell="1" allowOverlap="1" wp14:anchorId="2EF2733E" wp14:editId="391824F2">
             <wp:simplePos x="0" y="0"/>
             <wp:positionH relativeFrom="column">
               <wp:posOffset>590550</wp:posOffset>
@@ -1261,7 +1283,6 @@
   <w:style w:type="character" w:default="1" w:styleId="DefaultParagraphFont">
     <w:name w:val="Default Paragraph Font"/>
     <w:uiPriority w:val="1"/>
-    <w:semiHidden/>
     <w:unhideWhenUsed/>
   </w:style>
   <w:style w:type="table" w:default="1" w:styleId="TableNormal">
@@ -1302,7 +1323,6 @@
     <w:name w:val="Hyperlink"/>
     <w:basedOn w:val="DefaultParagraphFont"/>
     <w:uiPriority w:val="99"/>
-    <w:semiHidden/>
     <w:unhideWhenUsed/>
     <w:rsid w:val="008614D2"/>
     <w:rPr>
@@ -1363,6 +1383,18 @@
       <w:ind w:left="720"/>
       <w:contextualSpacing/>
     </w:pPr>
+  </w:style>
+  <w:style w:type="character" w:styleId="UnresolvedMention">
+    <w:name w:val="Unresolved Mention"/>
+    <w:basedOn w:val="DefaultParagraphFont"/>
+    <w:uiPriority w:val="99"/>
+    <w:semiHidden/>
+    <w:unhideWhenUsed/>
+    <w:rsid w:val="004E4610"/>
+    <w:rPr>
+      <w:color w:val="605E5C"/>
+      <w:shd w:val="clear" w:color="auto" w:fill="E1DFDD"/>
+    </w:rPr>
   </w:style>
 </w:styles>
 </file>

</xml_diff>